<commit_message>
finished the analysis doc
</commit_message>
<xml_diff>
--- a/tsp_analysis.docx
+++ b/tsp_analysis.docx
@@ -37,21 +37,12 @@
           <w:b/>
         </w:rPr>
       </w:pPr>
-      <w:proofErr w:type="spellStart"/>
       <w:r>
         <w:rPr>
           <w:rFonts w:ascii="Arial" w:hAnsi="Arial" w:cs="Arial"/>
           <w:b/>
         </w:rPr>
-        <w:t>PseudoCode</w:t>
-      </w:r>
-      <w:proofErr w:type="spellEnd"/>
-      <w:r>
-        <w:rPr>
-          <w:rFonts w:ascii="Arial" w:hAnsi="Arial" w:cs="Arial"/>
-          <w:b/>
-        </w:rPr>
-        <w:t>:</w:t>
+        <w:t>PseudoCode:</w:t>
       </w:r>
     </w:p>
     <w:p>
@@ -163,16 +154,126 @@
         <w:rPr>
           <w:rFonts w:ascii="Arial" w:hAnsi="Arial" w:cs="Arial"/>
         </w:rPr>
-        <w:t xml:space="preserve">Make a set called </w:t>
-      </w:r>
-      <w:proofErr w:type="spellStart"/>
-      <w:r>
-        <w:rPr>
-          <w:rFonts w:ascii="Arial" w:hAnsi="Arial" w:cs="Arial"/>
-        </w:rPr>
-        <w:t>visited_cities</w:t>
-      </w:r>
-      <w:proofErr w:type="spellEnd"/>
+        <w:t>Make a set called visited_cities.</w:t>
+      </w:r>
+    </w:p>
+    <w:p>
+      <w:pPr>
+        <w:rPr>
+          <w:rFonts w:ascii="Arial" w:hAnsi="Arial" w:cs="Arial"/>
+        </w:rPr>
+      </w:pPr>
+      <w:r>
+        <w:rPr>
+          <w:rFonts w:ascii="Arial" w:hAnsi="Arial" w:cs="Arial"/>
+        </w:rPr>
+        <w:t>Set the current node to 1.</w:t>
+      </w:r>
+    </w:p>
+    <w:p>
+      <w:pPr>
+        <w:rPr>
+          <w:rFonts w:ascii="Arial" w:hAnsi="Arial" w:cs="Arial"/>
+        </w:rPr>
+      </w:pPr>
+      <w:r>
+        <w:rPr>
+          <w:rFonts w:ascii="Arial" w:hAnsi="Arial" w:cs="Arial"/>
+        </w:rPr>
+        <w:t>Add this (1) to the visited_cities.</w:t>
+      </w:r>
+    </w:p>
+    <w:p>
+      <w:pPr>
+        <w:rPr>
+          <w:rFonts w:ascii="Arial" w:hAnsi="Arial" w:cs="Arial"/>
+        </w:rPr>
+      </w:pPr>
+    </w:p>
+    <w:p>
+      <w:pPr>
+        <w:rPr>
+          <w:rFonts w:ascii="Arial" w:hAnsi="Arial" w:cs="Arial"/>
+        </w:rPr>
+      </w:pPr>
+      <w:r>
+        <w:rPr>
+          <w:rFonts w:ascii="Arial" w:hAnsi="Arial" w:cs="Arial"/>
+        </w:rPr>
+        <w:t>Create a while loop with the termination condition being all the cities are in the visited cities set</w:t>
+      </w:r>
+    </w:p>
+    <w:p>
+      <w:pPr>
+        <w:rPr>
+          <w:rFonts w:ascii="Arial" w:hAnsi="Arial" w:cs="Arial"/>
+        </w:rPr>
+      </w:pPr>
+      <w:r>
+        <w:rPr>
+          <w:rFonts w:ascii="Arial" w:hAnsi="Arial" w:cs="Arial"/>
+        </w:rPr>
+        <w:tab/>
+      </w:r>
+      <w:r>
+        <w:rPr>
+          <w:rFonts w:ascii="Arial" w:hAnsi="Arial" w:cs="Arial"/>
+        </w:rPr>
+        <w:t>Set a variable shortest distance as the largest size possible for the system.</w:t>
+      </w:r>
+    </w:p>
+    <w:p>
+      <w:pPr>
+        <w:rPr>
+          <w:rFonts w:ascii="Arial" w:hAnsi="Arial" w:cs="Arial"/>
+        </w:rPr>
+      </w:pPr>
+      <w:r>
+        <w:rPr>
+          <w:rFonts w:ascii="Arial" w:hAnsi="Arial" w:cs="Arial"/>
+        </w:rPr>
+        <w:tab/>
+        <w:t>Set the shortest node as None.</w:t>
+      </w:r>
+    </w:p>
+    <w:p>
+      <w:pPr>
+        <w:rPr>
+          <w:rFonts w:ascii="Arial" w:hAnsi="Arial" w:cs="Arial"/>
+        </w:rPr>
+      </w:pPr>
+      <w:r>
+        <w:rPr>
+          <w:rFonts w:ascii="Arial" w:hAnsi="Arial" w:cs="Arial"/>
+        </w:rPr>
+        <w:tab/>
+      </w:r>
+    </w:p>
+    <w:p>
+      <w:pPr>
+        <w:rPr>
+          <w:rFonts w:ascii="Arial" w:hAnsi="Arial" w:cs="Arial"/>
+        </w:rPr>
+      </w:pPr>
+      <w:r>
+        <w:rPr>
+          <w:rFonts w:ascii="Arial" w:hAnsi="Arial" w:cs="Arial"/>
+        </w:rPr>
+        <w:tab/>
+        <w:t xml:space="preserve">Now we will </w:t>
+      </w:r>
+      <w:r>
+        <w:rPr>
+          <w:rFonts w:ascii="Arial" w:hAnsi="Arial" w:cs="Arial"/>
+        </w:rPr>
+        <w:t>iterate</w:t>
+      </w:r>
+      <w:r>
+        <w:rPr>
+          <w:rFonts w:ascii="Arial" w:hAnsi="Arial" w:cs="Arial"/>
+        </w:rPr>
+        <w:t xml:space="preserve"> through every city</w:t>
+      </w:r>
       <w:r>
         <w:rPr>
           <w:rFonts w:ascii="Arial" w:hAnsi="Arial" w:cs="Arial"/>
@@ -190,29 +291,41 @@
         <w:rPr>
           <w:rFonts w:ascii="Arial" w:hAnsi="Arial" w:cs="Arial"/>
         </w:rPr>
-        <w:t>Set the current node to 1.</w:t>
-      </w:r>
-    </w:p>
-    <w:p>
-      <w:pPr>
-        <w:rPr>
-          <w:rFonts w:ascii="Arial" w:hAnsi="Arial" w:cs="Arial"/>
-        </w:rPr>
-      </w:pPr>
-      <w:r>
-        <w:rPr>
-          <w:rFonts w:ascii="Arial" w:hAnsi="Arial" w:cs="Arial"/>
-        </w:rPr>
-        <w:t xml:space="preserve">Add this (1) to the </w:t>
-      </w:r>
-      <w:proofErr w:type="spellStart"/>
-      <w:r>
-        <w:rPr>
-          <w:rFonts w:ascii="Arial" w:hAnsi="Arial" w:cs="Arial"/>
-        </w:rPr>
-        <w:t>visited_cities</w:t>
-      </w:r>
-      <w:proofErr w:type="spellEnd"/>
+        <w:tab/>
+      </w:r>
+      <w:r>
+        <w:rPr>
+          <w:rFonts w:ascii="Arial" w:hAnsi="Arial" w:cs="Arial"/>
+        </w:rPr>
+        <w:tab/>
+        <w:t xml:space="preserve">Check if </w:t>
+      </w:r>
+      <w:r>
+        <w:rPr>
+          <w:rFonts w:ascii="Arial" w:hAnsi="Arial" w:cs="Arial"/>
+        </w:rPr>
+        <w:t>the city being looked at is already in the visited set.</w:t>
+      </w:r>
+    </w:p>
+    <w:p>
+      <w:pPr>
+        <w:rPr>
+          <w:rFonts w:ascii="Arial" w:hAnsi="Arial" w:cs="Arial"/>
+        </w:rPr>
+      </w:pPr>
+      <w:r>
+        <w:rPr>
+          <w:rFonts w:ascii="Arial" w:hAnsi="Arial" w:cs="Arial"/>
+        </w:rPr>
+        <w:tab/>
+      </w:r>
+      <w:r>
+        <w:rPr>
+          <w:rFonts w:ascii="Arial" w:hAnsi="Arial" w:cs="Arial"/>
+        </w:rPr>
+        <w:tab/>
+        <w:t>If so then we move on to look at the next city</w:t>
+      </w:r>
       <w:r>
         <w:rPr>
           <w:rFonts w:ascii="Arial" w:hAnsi="Arial" w:cs="Arial"/>
@@ -226,90 +339,186 @@
           <w:rFonts w:ascii="Arial" w:hAnsi="Arial" w:cs="Arial"/>
         </w:rPr>
       </w:pPr>
-    </w:p>
-    <w:p>
-      <w:pPr>
-        <w:rPr>
-          <w:rFonts w:ascii="Arial" w:hAnsi="Arial" w:cs="Arial"/>
-        </w:rPr>
-      </w:pPr>
-      <w:r>
-        <w:rPr>
-          <w:rFonts w:ascii="Arial" w:hAnsi="Arial" w:cs="Arial"/>
-        </w:rPr>
-        <w:t>Create a while loop with the termination condition being all the cities are in the visited cities set</w:t>
-      </w:r>
-    </w:p>
-    <w:p>
-      <w:pPr>
-        <w:rPr>
-          <w:rFonts w:ascii="Arial" w:hAnsi="Arial" w:cs="Arial"/>
-        </w:rPr>
-      </w:pPr>
-      <w:r>
-        <w:rPr>
-          <w:rFonts w:ascii="Arial" w:hAnsi="Arial" w:cs="Arial"/>
-        </w:rPr>
-        <w:tab/>
-      </w:r>
-      <w:r>
-        <w:rPr>
-          <w:rFonts w:ascii="Arial" w:hAnsi="Arial" w:cs="Arial"/>
-        </w:rPr>
-        <w:t>Set a variable shortest distance as the largest size possible for the system.</w:t>
-      </w:r>
-    </w:p>
-    <w:p>
-      <w:pPr>
-        <w:rPr>
-          <w:rFonts w:ascii="Arial" w:hAnsi="Arial" w:cs="Arial"/>
-        </w:rPr>
-      </w:pPr>
-      <w:r>
-        <w:rPr>
-          <w:rFonts w:ascii="Arial" w:hAnsi="Arial" w:cs="Arial"/>
-        </w:rPr>
-        <w:tab/>
-        <w:t>Set the shortest node as None.</w:t>
-      </w:r>
-    </w:p>
-    <w:p>
-      <w:pPr>
-        <w:rPr>
-          <w:rFonts w:ascii="Arial" w:hAnsi="Arial" w:cs="Arial"/>
-        </w:rPr>
-      </w:pPr>
-      <w:r>
-        <w:rPr>
-          <w:rFonts w:ascii="Arial" w:hAnsi="Arial" w:cs="Arial"/>
-        </w:rPr>
-        <w:tab/>
-      </w:r>
-    </w:p>
-    <w:p>
-      <w:pPr>
-        <w:rPr>
-          <w:rFonts w:ascii="Arial" w:hAnsi="Arial" w:cs="Arial"/>
-        </w:rPr>
-      </w:pPr>
-      <w:r>
-        <w:rPr>
-          <w:rFonts w:ascii="Arial" w:hAnsi="Arial" w:cs="Arial"/>
-        </w:rPr>
-        <w:tab/>
-        <w:t xml:space="preserve">Now we will </w:t>
-      </w:r>
-      <w:r>
-        <w:rPr>
-          <w:rFonts w:ascii="Arial" w:hAnsi="Arial" w:cs="Arial"/>
-        </w:rPr>
-        <w:t>iterate</w:t>
-      </w:r>
-      <w:r>
-        <w:rPr>
-          <w:rFonts w:ascii="Arial" w:hAnsi="Arial" w:cs="Arial"/>
-        </w:rPr>
-        <w:t xml:space="preserve"> through every city</w:t>
+      <w:r>
+        <w:rPr>
+          <w:rFonts w:ascii="Arial" w:hAnsi="Arial" w:cs="Arial"/>
+        </w:rPr>
+        <w:tab/>
+      </w:r>
+      <w:r>
+        <w:rPr>
+          <w:rFonts w:ascii="Arial" w:hAnsi="Arial" w:cs="Arial"/>
+        </w:rPr>
+        <w:tab/>
+      </w:r>
+    </w:p>
+    <w:p>
+      <w:pPr>
+        <w:ind w:left="1440"/>
+        <w:rPr>
+          <w:rFonts w:ascii="Arial" w:hAnsi="Arial" w:cs="Arial"/>
+        </w:rPr>
+      </w:pPr>
+      <w:r>
+        <w:rPr>
+          <w:rFonts w:ascii="Arial" w:hAnsi="Arial" w:cs="Arial"/>
+        </w:rPr>
+        <w:t>Otherwise</w:t>
+      </w:r>
+      <w:r>
+        <w:rPr>
+          <w:rFonts w:ascii="Arial" w:hAnsi="Arial" w:cs="Arial"/>
+        </w:rPr>
+        <w:t xml:space="preserve"> we find the Euclidean distance between the current node city and the i</w:t>
+      </w:r>
+      <w:r>
+        <w:rPr>
+          <w:rFonts w:ascii="Arial" w:hAnsi="Arial" w:cs="Arial"/>
+          <w:vertAlign w:val="superscript"/>
+        </w:rPr>
+        <w:t>th</w:t>
+      </w:r>
+      <w:r>
+        <w:rPr>
+          <w:rFonts w:ascii="Arial" w:hAnsi="Arial" w:cs="Arial"/>
+        </w:rPr>
+        <w:t xml:space="preserve"> city we are indexing through</w:t>
+      </w:r>
+      <w:r>
+        <w:rPr>
+          <w:rFonts w:ascii="Arial" w:hAnsi="Arial" w:cs="Arial"/>
+        </w:rPr>
+        <w:t xml:space="preserve"> and check to see if the distance is less than the shortest distance.</w:t>
+      </w:r>
+    </w:p>
+    <w:p>
+      <w:pPr>
+        <w:ind w:left="1440"/>
+        <w:rPr>
+          <w:rFonts w:ascii="Arial" w:hAnsi="Arial" w:cs="Arial"/>
+        </w:rPr>
+      </w:pPr>
+      <w:r>
+        <w:rPr>
+          <w:rFonts w:ascii="Arial" w:hAnsi="Arial" w:cs="Arial"/>
+        </w:rPr>
+        <w:t>If it is</w:t>
+      </w:r>
+      <w:r>
+        <w:rPr>
+          <w:rFonts w:ascii="Arial" w:hAnsi="Arial" w:cs="Arial"/>
+        </w:rPr>
+        <w:t>,</w:t>
+      </w:r>
+      <w:r>
+        <w:rPr>
+          <w:rFonts w:ascii="Arial" w:hAnsi="Arial" w:cs="Arial"/>
+        </w:rPr>
+        <w:t xml:space="preserve"> we found a new shortest distance and a new shortest node.</w:t>
+      </w:r>
+    </w:p>
+    <w:p>
+      <w:pPr>
+        <w:rPr>
+          <w:rFonts w:ascii="Arial" w:hAnsi="Arial" w:cs="Arial"/>
+        </w:rPr>
+      </w:pPr>
+      <w:r>
+        <w:rPr>
+          <w:rFonts w:ascii="Arial" w:hAnsi="Arial" w:cs="Arial"/>
+        </w:rPr>
+        <w:tab/>
+      </w:r>
+    </w:p>
+    <w:p>
+      <w:pPr>
+        <w:ind w:left="720"/>
+        <w:rPr>
+          <w:rFonts w:ascii="Arial" w:hAnsi="Arial" w:cs="Arial"/>
+        </w:rPr>
+      </w:pPr>
+      <w:r>
+        <w:rPr>
+          <w:rFonts w:ascii="Arial" w:hAnsi="Arial" w:cs="Arial"/>
+        </w:rPr>
+        <w:t xml:space="preserve">After the for loop </w:t>
+      </w:r>
+      <w:r>
+        <w:rPr>
+          <w:rFonts w:ascii="Arial" w:hAnsi="Arial" w:cs="Arial"/>
+        </w:rPr>
+        <w:t>make current equivalent to the shortest node.</w:t>
+      </w:r>
+      <w:r>
+        <w:rPr>
+          <w:rFonts w:ascii="Arial" w:hAnsi="Arial" w:cs="Arial"/>
+        </w:rPr>
+        <w:t xml:space="preserve"> Then add this shortest no</w:t>
+      </w:r>
+      <w:r>
+        <w:rPr>
+          <w:rFonts w:ascii="Arial" w:hAnsi="Arial" w:cs="Arial"/>
+        </w:rPr>
+        <w:t xml:space="preserve">de to the </w:t>
+      </w:r>
+      <w:r>
+        <w:rPr>
+          <w:rFonts w:ascii="Arial" w:hAnsi="Arial" w:cs="Arial"/>
+        </w:rPr>
+        <w:t>visited</w:t>
+      </w:r>
+      <w:r>
+        <w:rPr>
+          <w:rFonts w:ascii="Arial" w:hAnsi="Arial" w:cs="Arial"/>
+        </w:rPr>
+        <w:t xml:space="preserve"> cities set.</w:t>
+      </w:r>
+    </w:p>
+    <w:p>
+      <w:pPr>
+        <w:ind w:left="720"/>
+        <w:rPr>
+          <w:rFonts w:ascii="Arial" w:hAnsi="Arial" w:cs="Arial"/>
+        </w:rPr>
+      </w:pPr>
+    </w:p>
+    <w:p>
+      <w:pPr>
+        <w:ind w:left="720"/>
+        <w:rPr>
+          <w:rFonts w:ascii="Arial" w:hAnsi="Arial" w:cs="Arial"/>
+        </w:rPr>
+      </w:pPr>
+      <w:r>
+        <w:rPr>
+          <w:rFonts w:ascii="Arial" w:hAnsi="Arial" w:cs="Arial"/>
+        </w:rPr>
+        <w:t>Tour length will increase by this shortest distance and we will append the node to the tour sequence.</w:t>
+      </w:r>
+    </w:p>
+    <w:p>
+      <w:pPr>
+        <w:rPr>
+          <w:rFonts w:ascii="Arial" w:hAnsi="Arial" w:cs="Arial"/>
+        </w:rPr>
+      </w:pPr>
+      <w:r>
+        <w:rPr>
+          <w:rFonts w:ascii="Arial" w:hAnsi="Arial" w:cs="Arial"/>
+        </w:rPr>
+        <w:t xml:space="preserve">At the end of this while loop we will add </w:t>
+      </w:r>
+      <w:r>
+        <w:rPr>
+          <w:rFonts w:ascii="Arial" w:hAnsi="Arial" w:cs="Arial"/>
+        </w:rPr>
+        <w:t>the distance between the current node and the first node (this is because we need the traveler to return back</w:t>
+      </w:r>
+      <w:r>
+        <w:rPr>
+          <w:rFonts w:ascii="Arial" w:hAnsi="Arial" w:cs="Arial"/>
+        </w:rPr>
+        <w:t>) and add the shortest node to the tour sequence</w:t>
       </w:r>
       <w:r>
         <w:rPr>
@@ -328,40 +537,119 @@
         <w:rPr>
           <w:rFonts w:ascii="Arial" w:hAnsi="Arial" w:cs="Arial"/>
         </w:rPr>
-        <w:tab/>
-      </w:r>
-      <w:r>
-        <w:rPr>
-          <w:rFonts w:ascii="Arial" w:hAnsi="Arial" w:cs="Arial"/>
-        </w:rPr>
-        <w:tab/>
-        <w:t xml:space="preserve">Check if </w:t>
-      </w:r>
-      <w:r>
-        <w:rPr>
-          <w:rFonts w:ascii="Arial" w:hAnsi="Arial" w:cs="Arial"/>
-        </w:rPr>
-        <w:t>the city being looked at is already in the visited set.</w:t>
-      </w:r>
-    </w:p>
-    <w:p>
-      <w:pPr>
-        <w:rPr>
-          <w:rFonts w:ascii="Arial" w:hAnsi="Arial" w:cs="Arial"/>
-        </w:rPr>
-      </w:pPr>
-      <w:r>
-        <w:rPr>
-          <w:rFonts w:ascii="Arial" w:hAnsi="Arial" w:cs="Arial"/>
-        </w:rPr>
-        <w:tab/>
-      </w:r>
-      <w:r>
-        <w:rPr>
-          <w:rFonts w:ascii="Arial" w:hAnsi="Arial" w:cs="Arial"/>
-        </w:rPr>
-        <w:tab/>
-        <w:t>If so then we move on to look at the next city</w:t>
+        <w:t>We return the tour length and the tour sequence.</w:t>
+      </w:r>
+    </w:p>
+    <w:p>
+      <w:pPr>
+        <w:rPr>
+          <w:rFonts w:ascii="Arial" w:hAnsi="Arial" w:cs="Arial"/>
+        </w:rPr>
+      </w:pPr>
+    </w:p>
+    <w:p>
+      <w:pPr>
+        <w:rPr>
+          <w:rFonts w:ascii="Arial" w:hAnsi="Arial" w:cs="Arial"/>
+          <w:u w:val="single"/>
+        </w:rPr>
+      </w:pPr>
+      <w:r>
+        <w:rPr>
+          <w:rFonts w:ascii="Arial" w:hAnsi="Arial" w:cs="Arial"/>
+          <w:u w:val="single"/>
+        </w:rPr>
+        <w:t>G</w:t>
+      </w:r>
+      <w:r>
+        <w:rPr>
+          <w:rFonts w:ascii="Arial" w:hAnsi="Arial" w:cs="Arial"/>
+          <w:u w:val="single"/>
+        </w:rPr>
+        <w:t>et</w:t>
+      </w:r>
+      <w:r>
+        <w:rPr>
+          <w:rFonts w:ascii="Arial" w:hAnsi="Arial" w:cs="Arial"/>
+          <w:u w:val="single"/>
+        </w:rPr>
+        <w:t xml:space="preserve"> </w:t>
+      </w:r>
+      <w:r>
+        <w:rPr>
+          <w:rFonts w:ascii="Arial" w:hAnsi="Arial" w:cs="Arial"/>
+          <w:u w:val="single"/>
+        </w:rPr>
+        <w:t>Neighbor</w:t>
+      </w:r>
+      <w:r>
+        <w:rPr>
+          <w:rFonts w:ascii="Arial" w:hAnsi="Arial" w:cs="Arial"/>
+          <w:u w:val="single"/>
+        </w:rPr>
+        <w:t xml:space="preserve"> </w:t>
+      </w:r>
+      <w:r>
+        <w:rPr>
+          <w:rFonts w:ascii="Arial" w:hAnsi="Arial" w:cs="Arial"/>
+          <w:u w:val="single"/>
+        </w:rPr>
+        <w:t>Path</w:t>
+      </w:r>
+    </w:p>
+    <w:p>
+      <w:pPr>
+        <w:rPr>
+          <w:rFonts w:ascii="Arial" w:hAnsi="Arial" w:cs="Arial"/>
+        </w:rPr>
+      </w:pPr>
+      <w:r>
+        <w:rPr>
+          <w:rFonts w:ascii="Arial" w:hAnsi="Arial" w:cs="Arial"/>
+        </w:rPr>
+        <w:t>The next helper method is called getNeighborPath</w:t>
+      </w:r>
+      <w:r>
+        <w:rPr>
+          <w:rFonts w:ascii="Arial" w:hAnsi="Arial" w:cs="Arial"/>
+        </w:rPr>
+        <w:t xml:space="preserve"> which will reverse the neighbor </w:t>
+      </w:r>
+      <w:r>
+        <w:rPr>
+          <w:rFonts w:ascii="Arial" w:hAnsi="Arial" w:cs="Arial"/>
+        </w:rPr>
+        <w:t>nodes/paths.</w:t>
+      </w:r>
+      <w:r>
+        <w:rPr>
+          <w:rFonts w:ascii="Arial" w:hAnsi="Arial" w:cs="Arial"/>
+        </w:rPr>
+        <w:t xml:space="preserve"> The parameters are path and two</w:t>
+      </w:r>
+      <w:r>
+        <w:rPr>
+          <w:rFonts w:ascii="Arial" w:hAnsi="Arial" w:cs="Arial"/>
+        </w:rPr>
+        <w:t xml:space="preserve"> city</w:t>
+      </w:r>
+      <w:r>
+        <w:rPr>
+          <w:rFonts w:ascii="Arial" w:hAnsi="Arial" w:cs="Arial"/>
+        </w:rPr>
+        <w:t xml:space="preserve"> </w:t>
+      </w:r>
+      <w:r>
+        <w:rPr>
+          <w:rFonts w:ascii="Arial" w:hAnsi="Arial" w:cs="Arial"/>
+        </w:rPr>
+        <w:t>nodes</w:t>
+      </w:r>
+      <w:r>
+        <w:rPr>
+          <w:rFonts w:ascii="Arial" w:hAnsi="Arial" w:cs="Arial"/>
+        </w:rPr>
+        <w:t xml:space="preserve"> c1 and c2</w:t>
       </w:r>
       <w:r>
         <w:rPr>
@@ -380,362 +668,7 @@
         <w:rPr>
           <w:rFonts w:ascii="Arial" w:hAnsi="Arial" w:cs="Arial"/>
         </w:rPr>
-        <w:tab/>
-      </w:r>
-      <w:r>
-        <w:rPr>
-          <w:rFonts w:ascii="Arial" w:hAnsi="Arial" w:cs="Arial"/>
-        </w:rPr>
-        <w:tab/>
-      </w:r>
-    </w:p>
-    <w:p>
-      <w:pPr>
-        <w:ind w:left="1440"/>
-        <w:rPr>
-          <w:rFonts w:ascii="Arial" w:hAnsi="Arial" w:cs="Arial"/>
-        </w:rPr>
-      </w:pPr>
-      <w:r>
-        <w:rPr>
-          <w:rFonts w:ascii="Arial" w:hAnsi="Arial" w:cs="Arial"/>
-        </w:rPr>
-        <w:t>Otherwise</w:t>
-      </w:r>
-      <w:r>
-        <w:rPr>
-          <w:rFonts w:ascii="Arial" w:hAnsi="Arial" w:cs="Arial"/>
-        </w:rPr>
-        <w:t xml:space="preserve"> we find the Euclidean distance between the current node city and the </w:t>
-      </w:r>
-      <w:proofErr w:type="spellStart"/>
-      <w:r>
-        <w:rPr>
-          <w:rFonts w:ascii="Arial" w:hAnsi="Arial" w:cs="Arial"/>
-        </w:rPr>
-        <w:t>i</w:t>
-      </w:r>
-      <w:r>
-        <w:rPr>
-          <w:rFonts w:ascii="Arial" w:hAnsi="Arial" w:cs="Arial"/>
-          <w:vertAlign w:val="superscript"/>
-        </w:rPr>
-        <w:t>th</w:t>
-      </w:r>
-      <w:proofErr w:type="spellEnd"/>
-      <w:r>
-        <w:rPr>
-          <w:rFonts w:ascii="Arial" w:hAnsi="Arial" w:cs="Arial"/>
-        </w:rPr>
-        <w:t xml:space="preserve"> city we are indexing through</w:t>
-      </w:r>
-      <w:r>
-        <w:rPr>
-          <w:rFonts w:ascii="Arial" w:hAnsi="Arial" w:cs="Arial"/>
-        </w:rPr>
-        <w:t xml:space="preserve"> and check to see if the distance is less than the shortest distance.</w:t>
-      </w:r>
-    </w:p>
-    <w:p>
-      <w:pPr>
-        <w:ind w:left="1440"/>
-        <w:rPr>
-          <w:rFonts w:ascii="Arial" w:hAnsi="Arial" w:cs="Arial"/>
-        </w:rPr>
-      </w:pPr>
-      <w:r>
-        <w:rPr>
-          <w:rFonts w:ascii="Arial" w:hAnsi="Arial" w:cs="Arial"/>
-        </w:rPr>
-        <w:t>If it is</w:t>
-      </w:r>
-      <w:r>
-        <w:rPr>
-          <w:rFonts w:ascii="Arial" w:hAnsi="Arial" w:cs="Arial"/>
-        </w:rPr>
-        <w:t>,</w:t>
-      </w:r>
-      <w:r>
-        <w:rPr>
-          <w:rFonts w:ascii="Arial" w:hAnsi="Arial" w:cs="Arial"/>
-        </w:rPr>
-        <w:t xml:space="preserve"> we found a new shortest distance and a new shortest node.</w:t>
-      </w:r>
-    </w:p>
-    <w:p>
-      <w:pPr>
-        <w:rPr>
-          <w:rFonts w:ascii="Arial" w:hAnsi="Arial" w:cs="Arial"/>
-        </w:rPr>
-      </w:pPr>
-      <w:r>
-        <w:rPr>
-          <w:rFonts w:ascii="Arial" w:hAnsi="Arial" w:cs="Arial"/>
-        </w:rPr>
-        <w:tab/>
-      </w:r>
-    </w:p>
-    <w:p>
-      <w:pPr>
-        <w:ind w:left="720"/>
-        <w:rPr>
-          <w:rFonts w:ascii="Arial" w:hAnsi="Arial" w:cs="Arial"/>
-        </w:rPr>
-      </w:pPr>
-      <w:r>
-        <w:rPr>
-          <w:rFonts w:ascii="Arial" w:hAnsi="Arial" w:cs="Arial"/>
-        </w:rPr>
-        <w:t xml:space="preserve">After the for loop </w:t>
-      </w:r>
-      <w:r>
-        <w:rPr>
-          <w:rFonts w:ascii="Arial" w:hAnsi="Arial" w:cs="Arial"/>
-        </w:rPr>
-        <w:t>make current equivalent to the shortest node.</w:t>
-      </w:r>
-      <w:r>
-        <w:rPr>
-          <w:rFonts w:ascii="Arial" w:hAnsi="Arial" w:cs="Arial"/>
-        </w:rPr>
-        <w:t xml:space="preserve"> Then add this shortest no</w:t>
-      </w:r>
-      <w:r>
-        <w:rPr>
-          <w:rFonts w:ascii="Arial" w:hAnsi="Arial" w:cs="Arial"/>
-        </w:rPr>
-        <w:t xml:space="preserve">de to the </w:t>
-      </w:r>
-      <w:r>
-        <w:rPr>
-          <w:rFonts w:ascii="Arial" w:hAnsi="Arial" w:cs="Arial"/>
-        </w:rPr>
-        <w:t>visited</w:t>
-      </w:r>
-      <w:r>
-        <w:rPr>
-          <w:rFonts w:ascii="Arial" w:hAnsi="Arial" w:cs="Arial"/>
-        </w:rPr>
-        <w:t xml:space="preserve"> cities set.</w:t>
-      </w:r>
-    </w:p>
-    <w:p>
-      <w:pPr>
-        <w:ind w:left="720"/>
-        <w:rPr>
-          <w:rFonts w:ascii="Arial" w:hAnsi="Arial" w:cs="Arial"/>
-        </w:rPr>
-      </w:pPr>
-    </w:p>
-    <w:p>
-      <w:pPr>
-        <w:ind w:left="720"/>
-        <w:rPr>
-          <w:rFonts w:ascii="Arial" w:hAnsi="Arial" w:cs="Arial"/>
-        </w:rPr>
-      </w:pPr>
-      <w:r>
-        <w:rPr>
-          <w:rFonts w:ascii="Arial" w:hAnsi="Arial" w:cs="Arial"/>
-        </w:rPr>
-        <w:t>Tour length will increase by this shortest distance and we will append the node to the tour sequence.</w:t>
-      </w:r>
-    </w:p>
-    <w:p>
-      <w:pPr>
-        <w:rPr>
-          <w:rFonts w:ascii="Arial" w:hAnsi="Arial" w:cs="Arial"/>
-        </w:rPr>
-      </w:pPr>
-      <w:r>
-        <w:rPr>
-          <w:rFonts w:ascii="Arial" w:hAnsi="Arial" w:cs="Arial"/>
-        </w:rPr>
-        <w:t xml:space="preserve">At the end of this while loop we will add </w:t>
-      </w:r>
-      <w:r>
-        <w:rPr>
-          <w:rFonts w:ascii="Arial" w:hAnsi="Arial" w:cs="Arial"/>
-        </w:rPr>
-        <w:t>the distance between the current node and the first node (this is because we need the traveler to return back</w:t>
-      </w:r>
-      <w:r>
-        <w:rPr>
-          <w:rFonts w:ascii="Arial" w:hAnsi="Arial" w:cs="Arial"/>
-        </w:rPr>
-        <w:t>) and add the shortest node to the tour sequence</w:t>
-      </w:r>
-      <w:r>
-        <w:rPr>
-          <w:rFonts w:ascii="Arial" w:hAnsi="Arial" w:cs="Arial"/>
-        </w:rPr>
-        <w:t>.</w:t>
-      </w:r>
-    </w:p>
-    <w:p>
-      <w:pPr>
-        <w:rPr>
-          <w:rFonts w:ascii="Arial" w:hAnsi="Arial" w:cs="Arial"/>
-        </w:rPr>
-      </w:pPr>
-      <w:r>
-        <w:rPr>
-          <w:rFonts w:ascii="Arial" w:hAnsi="Arial" w:cs="Arial"/>
-        </w:rPr>
-        <w:t>We return the tour length and the tour sequence.</w:t>
-      </w:r>
-    </w:p>
-    <w:p>
-      <w:pPr>
-        <w:rPr>
-          <w:rFonts w:ascii="Arial" w:hAnsi="Arial" w:cs="Arial"/>
-        </w:rPr>
-      </w:pPr>
-    </w:p>
-    <w:p>
-      <w:pPr>
-        <w:rPr>
-          <w:rFonts w:ascii="Arial" w:hAnsi="Arial" w:cs="Arial"/>
-          <w:u w:val="single"/>
-        </w:rPr>
-      </w:pPr>
-      <w:r>
-        <w:rPr>
-          <w:rFonts w:ascii="Arial" w:hAnsi="Arial" w:cs="Arial"/>
-          <w:u w:val="single"/>
-        </w:rPr>
-        <w:t>G</w:t>
-      </w:r>
-      <w:r>
-        <w:rPr>
-          <w:rFonts w:ascii="Arial" w:hAnsi="Arial" w:cs="Arial"/>
-          <w:u w:val="single"/>
-        </w:rPr>
-        <w:t>et</w:t>
-      </w:r>
-      <w:r>
-        <w:rPr>
-          <w:rFonts w:ascii="Arial" w:hAnsi="Arial" w:cs="Arial"/>
-          <w:u w:val="single"/>
-        </w:rPr>
-        <w:t xml:space="preserve"> </w:t>
-      </w:r>
-      <w:r>
-        <w:rPr>
-          <w:rFonts w:ascii="Arial" w:hAnsi="Arial" w:cs="Arial"/>
-          <w:u w:val="single"/>
-        </w:rPr>
-        <w:t>Neighbor</w:t>
-      </w:r>
-      <w:r>
-        <w:rPr>
-          <w:rFonts w:ascii="Arial" w:hAnsi="Arial" w:cs="Arial"/>
-          <w:u w:val="single"/>
-        </w:rPr>
-        <w:t xml:space="preserve"> </w:t>
-      </w:r>
-      <w:r>
-        <w:rPr>
-          <w:rFonts w:ascii="Arial" w:hAnsi="Arial" w:cs="Arial"/>
-          <w:u w:val="single"/>
-        </w:rPr>
-        <w:t>Path</w:t>
-      </w:r>
-    </w:p>
-    <w:p>
-      <w:pPr>
-        <w:rPr>
-          <w:rFonts w:ascii="Arial" w:hAnsi="Arial" w:cs="Arial"/>
-        </w:rPr>
-      </w:pPr>
-      <w:r>
-        <w:rPr>
-          <w:rFonts w:ascii="Arial" w:hAnsi="Arial" w:cs="Arial"/>
-        </w:rPr>
-        <w:t xml:space="preserve">The next helper method is called </w:t>
-      </w:r>
-      <w:proofErr w:type="spellStart"/>
-      <w:r>
-        <w:rPr>
-          <w:rFonts w:ascii="Arial" w:hAnsi="Arial" w:cs="Arial"/>
-        </w:rPr>
-        <w:t>getNeighborPath</w:t>
-      </w:r>
-      <w:proofErr w:type="spellEnd"/>
-      <w:r>
-        <w:rPr>
-          <w:rFonts w:ascii="Arial" w:hAnsi="Arial" w:cs="Arial"/>
-        </w:rPr>
-        <w:t xml:space="preserve"> which will reverse the neighbor </w:t>
-      </w:r>
-      <w:r>
-        <w:rPr>
-          <w:rFonts w:ascii="Arial" w:hAnsi="Arial" w:cs="Arial"/>
-        </w:rPr>
-        <w:t>nodes/paths.</w:t>
-      </w:r>
-      <w:r>
-        <w:rPr>
-          <w:rFonts w:ascii="Arial" w:hAnsi="Arial" w:cs="Arial"/>
-        </w:rPr>
-        <w:t xml:space="preserve"> The parameters are path and two</w:t>
-      </w:r>
-      <w:r>
-        <w:rPr>
-          <w:rFonts w:ascii="Arial" w:hAnsi="Arial" w:cs="Arial"/>
-        </w:rPr>
-        <w:t xml:space="preserve"> city</w:t>
-      </w:r>
-      <w:r>
-        <w:rPr>
-          <w:rFonts w:ascii="Arial" w:hAnsi="Arial" w:cs="Arial"/>
-        </w:rPr>
-        <w:t xml:space="preserve"> </w:t>
-      </w:r>
-      <w:r>
-        <w:rPr>
-          <w:rFonts w:ascii="Arial" w:hAnsi="Arial" w:cs="Arial"/>
-        </w:rPr>
-        <w:t>nodes</w:t>
-      </w:r>
-      <w:r>
-        <w:rPr>
-          <w:rFonts w:ascii="Arial" w:hAnsi="Arial" w:cs="Arial"/>
-        </w:rPr>
-        <w:t xml:space="preserve"> c1 and c2</w:t>
-      </w:r>
-      <w:r>
-        <w:rPr>
-          <w:rFonts w:ascii="Arial" w:hAnsi="Arial" w:cs="Arial"/>
-        </w:rPr>
-        <w:t>.</w:t>
-      </w:r>
-    </w:p>
-    <w:p>
-      <w:pPr>
-        <w:rPr>
-          <w:rFonts w:ascii="Arial" w:hAnsi="Arial" w:cs="Arial"/>
-        </w:rPr>
-      </w:pPr>
-      <w:r>
-        <w:rPr>
-          <w:rFonts w:ascii="Arial" w:hAnsi="Arial" w:cs="Arial"/>
-        </w:rPr>
-        <w:t xml:space="preserve">If both are </w:t>
-      </w:r>
-      <w:proofErr w:type="gramStart"/>
-      <w:r>
-        <w:rPr>
-          <w:rFonts w:ascii="Arial" w:hAnsi="Arial" w:cs="Arial"/>
-        </w:rPr>
-        <w:t>equivalent</w:t>
-      </w:r>
-      <w:proofErr w:type="gramEnd"/>
-      <w:r>
-        <w:rPr>
-          <w:rFonts w:ascii="Arial" w:hAnsi="Arial" w:cs="Arial"/>
-        </w:rPr>
-        <w:t xml:space="preserve"> then return pa</w:t>
+        <w:t>If both are equivalent then return pa</w:t>
       </w:r>
       <w:r>
         <w:rPr>
@@ -934,21 +867,7 @@
         <w:rPr>
           <w:rFonts w:ascii="Arial" w:hAnsi="Arial" w:cs="Arial"/>
         </w:rPr>
-        <w:t xml:space="preserve">Another helper method is </w:t>
-      </w:r>
-      <w:proofErr w:type="spellStart"/>
-      <w:r>
-        <w:rPr>
-          <w:rFonts w:ascii="Arial" w:hAnsi="Arial" w:cs="Arial"/>
-        </w:rPr>
-        <w:t>getTourLength</w:t>
-      </w:r>
-      <w:proofErr w:type="spellEnd"/>
-      <w:r>
-        <w:rPr>
-          <w:rFonts w:ascii="Arial" w:hAnsi="Arial" w:cs="Arial"/>
-        </w:rPr>
-        <w:t xml:space="preserve"> which the only</w:t>
+        <w:t>Another helper method is getTourLength which the only</w:t>
       </w:r>
       <w:r>
         <w:rPr>
@@ -1053,21 +972,7 @@
         <w:rPr>
           <w:rFonts w:ascii="Arial" w:hAnsi="Arial" w:cs="Arial"/>
         </w:rPr>
-        <w:t xml:space="preserve">We need to initialize the </w:t>
-      </w:r>
-      <w:proofErr w:type="spellStart"/>
-      <w:r>
-        <w:rPr>
-          <w:rFonts w:ascii="Arial" w:hAnsi="Arial" w:cs="Arial"/>
-        </w:rPr>
-        <w:t>start_time</w:t>
-      </w:r>
-      <w:proofErr w:type="spellEnd"/>
-      <w:r>
-        <w:rPr>
-          <w:rFonts w:ascii="Arial" w:hAnsi="Arial" w:cs="Arial"/>
-        </w:rPr>
-        <w:t xml:space="preserve"> to </w:t>
+        <w:t xml:space="preserve">We need to initialize the start_time to </w:t>
       </w:r>
       <w:r>
         <w:rPr>
@@ -1086,21 +991,7 @@
         <w:rPr>
           <w:rFonts w:ascii="Arial" w:hAnsi="Arial" w:cs="Arial"/>
         </w:rPr>
-        <w:t xml:space="preserve">Make a variable called </w:t>
-      </w:r>
-      <w:proofErr w:type="spellStart"/>
-      <w:r>
-        <w:rPr>
-          <w:rFonts w:ascii="Arial" w:hAnsi="Arial" w:cs="Arial"/>
-        </w:rPr>
-        <w:t>args</w:t>
-      </w:r>
-      <w:proofErr w:type="spellEnd"/>
-      <w:r>
-        <w:rPr>
-          <w:rFonts w:ascii="Arial" w:hAnsi="Arial" w:cs="Arial"/>
-        </w:rPr>
-        <w:t xml:space="preserve"> that will be the arguments passed into the system.</w:t>
+        <w:t>Make a variable called args that will be the arguments passed into the system.</w:t>
       </w:r>
     </w:p>
     <w:p>
@@ -1347,11 +1238,6 @@
           <w:rFonts w:ascii="Arial" w:hAnsi="Arial" w:cs="Arial"/>
         </w:rPr>
         <w:tab/>
-      </w:r>
-      <w:r>
-        <w:rPr>
-          <w:rFonts w:ascii="Arial" w:hAnsi="Arial" w:cs="Arial"/>
-        </w:rPr>
         <w:t>we created by splitting and we store the value as coordinates which are the</w:t>
       </w:r>
       <w:r>
@@ -1378,11 +1264,6 @@
           <w:rFonts w:ascii="Arial" w:hAnsi="Arial" w:cs="Arial"/>
         </w:rPr>
         <w:tab/>
-      </w:r>
-      <w:r>
-        <w:rPr>
-          <w:rFonts w:ascii="Arial" w:hAnsi="Arial" w:cs="Arial"/>
-        </w:rPr>
         <w:t>second and third elements of the array of line.</w:t>
       </w:r>
       <w:r>
@@ -1421,11 +1302,6 @@
           <w:rFonts w:ascii="Arial" w:hAnsi="Arial" w:cs="Arial"/>
         </w:rPr>
         <w:tab/>
-      </w:r>
-      <w:r>
-        <w:rPr>
-          <w:rFonts w:ascii="Arial" w:hAnsi="Arial" w:cs="Arial"/>
-        </w:rPr>
         <w:t>integers for faster arithmetic</w:t>
       </w:r>
     </w:p>
@@ -1462,19 +1338,11 @@
           <w:rFonts w:ascii="Arial" w:hAnsi="Arial" w:cs="Arial"/>
         </w:rPr>
       </w:pPr>
-      <w:proofErr w:type="gramStart"/>
-      <w:r>
-        <w:rPr>
-          <w:rFonts w:ascii="Arial" w:hAnsi="Arial" w:cs="Arial"/>
-        </w:rPr>
-        <w:t>First</w:t>
-      </w:r>
-      <w:proofErr w:type="gramEnd"/>
-      <w:r>
-        <w:rPr>
-          <w:rFonts w:ascii="Arial" w:hAnsi="Arial" w:cs="Arial"/>
-        </w:rPr>
-        <w:t xml:space="preserve"> we will start with </w:t>
+      <w:r>
+        <w:rPr>
+          <w:rFonts w:ascii="Arial" w:hAnsi="Arial" w:cs="Arial"/>
+        </w:rPr>
+        <w:t xml:space="preserve">First we will start with </w:t>
       </w:r>
       <w:r>
         <w:rPr>
@@ -1499,48 +1367,27 @@
         <w:rPr>
           <w:rFonts w:ascii="Arial" w:hAnsi="Arial" w:cs="Arial"/>
         </w:rPr>
-        <w:t xml:space="preserve">Generate the path length and the path sequence from the </w:t>
-      </w:r>
-      <w:proofErr w:type="spellStart"/>
-      <w:r>
-        <w:rPr>
-          <w:rFonts w:ascii="Arial" w:hAnsi="Arial" w:cs="Arial"/>
-        </w:rPr>
-        <w:t>generateGreedy</w:t>
-      </w:r>
-      <w:proofErr w:type="spellEnd"/>
-      <w:r>
-        <w:rPr>
-          <w:rFonts w:ascii="Arial" w:hAnsi="Arial" w:cs="Arial"/>
-        </w:rPr>
-        <w:t xml:space="preserve"> method we created already.</w:t>
-      </w:r>
-    </w:p>
-    <w:p>
-      <w:pPr>
-        <w:rPr>
-          <w:rFonts w:ascii="Arial" w:hAnsi="Arial" w:cs="Arial"/>
-        </w:rPr>
-      </w:pPr>
-    </w:p>
-    <w:p>
-      <w:pPr>
-        <w:rPr>
-          <w:rFonts w:ascii="Arial" w:hAnsi="Arial" w:cs="Arial"/>
-        </w:rPr>
-      </w:pPr>
-      <w:r>
-        <w:rPr>
-          <w:rFonts w:ascii="Arial" w:hAnsi="Arial" w:cs="Arial"/>
-        </w:rPr>
-        <w:t xml:space="preserve">Now we need to create a “temperature” and that will be our </w:t>
-      </w:r>
-      <w:proofErr w:type="spellStart"/>
-      <w:r>
-        <w:rPr>
-          <w:rFonts w:ascii="Arial" w:hAnsi="Arial" w:cs="Arial"/>
-        </w:rPr>
-        <w:t>time</w:t>
+        <w:t>Generate the path length and the path sequence from the generateGreedy method we created already.</w:t>
+      </w:r>
+    </w:p>
+    <w:p>
+      <w:pPr>
+        <w:rPr>
+          <w:rFonts w:ascii="Arial" w:hAnsi="Arial" w:cs="Arial"/>
+        </w:rPr>
+      </w:pPr>
+    </w:p>
+    <w:p>
+      <w:pPr>
+        <w:rPr>
+          <w:rFonts w:ascii="Arial" w:hAnsi="Arial" w:cs="Arial"/>
+        </w:rPr>
+      </w:pPr>
+      <w:r>
+        <w:rPr>
+          <w:rFonts w:ascii="Arial" w:hAnsi="Arial" w:cs="Arial"/>
+        </w:rPr>
+        <w:t>Now we need to create a “temperature” and that will be our time</w:t>
       </w:r>
       <w:r>
         <w:rPr>
@@ -1554,7 +1401,6 @@
         </w:rPr>
         <w:t>left</w:t>
       </w:r>
-      <w:proofErr w:type="spellEnd"/>
       <w:r>
         <w:rPr>
           <w:rFonts w:ascii="Arial" w:hAnsi="Arial" w:cs="Arial"/>
@@ -1788,79 +1634,51 @@
           <w:rFonts w:ascii="Arial" w:hAnsi="Arial" w:cs="Arial"/>
         </w:rPr>
         <w:tab/>
-        <w:t xml:space="preserve">Set a variable temperature to </w:t>
-      </w:r>
-      <w:proofErr w:type="spellStart"/>
-      <w:r>
-        <w:rPr>
-          <w:rFonts w:ascii="Arial" w:hAnsi="Arial" w:cs="Arial"/>
-        </w:rPr>
-        <w:t>time_left</w:t>
-      </w:r>
-      <w:proofErr w:type="spellEnd"/>
-      <w:r>
-        <w:rPr>
-          <w:rFonts w:ascii="Arial" w:hAnsi="Arial" w:cs="Arial"/>
-        </w:rPr>
-        <w:t xml:space="preserve"> times 10.</w:t>
-      </w:r>
-    </w:p>
-    <w:p>
-      <w:pPr>
-        <w:rPr>
-          <w:rFonts w:ascii="Arial" w:hAnsi="Arial" w:cs="Arial"/>
-        </w:rPr>
-      </w:pPr>
-      <w:r>
-        <w:rPr>
-          <w:rFonts w:ascii="Arial" w:hAnsi="Arial" w:cs="Arial"/>
-        </w:rPr>
-        <w:tab/>
-      </w:r>
-      <w:r>
-        <w:rPr>
-          <w:rFonts w:ascii="Arial" w:hAnsi="Arial" w:cs="Arial"/>
-        </w:rPr>
-        <w:tab/>
-      </w:r>
-    </w:p>
-    <w:p>
-      <w:pPr>
-        <w:rPr>
-          <w:rFonts w:ascii="Arial" w:hAnsi="Arial" w:cs="Arial"/>
-        </w:rPr>
-      </w:pPr>
-      <w:r>
-        <w:rPr>
-          <w:rFonts w:ascii="Arial" w:hAnsi="Arial" w:cs="Arial"/>
-        </w:rPr>
-        <w:tab/>
-      </w:r>
-      <w:r>
-        <w:rPr>
-          <w:rFonts w:ascii="Arial" w:hAnsi="Arial" w:cs="Arial"/>
-        </w:rPr>
-        <w:tab/>
-      </w:r>
-      <w:r>
-        <w:rPr>
-          <w:rFonts w:ascii="Arial" w:hAnsi="Arial" w:cs="Arial"/>
-        </w:rPr>
-        <w:t>If e</w:t>
-      </w:r>
-      <w:proofErr w:type="gramStart"/>
-      <w:r>
-        <w:rPr>
-          <w:rFonts w:ascii="Arial" w:hAnsi="Arial" w:cs="Arial"/>
-        </w:rPr>
-        <w:t>^(</w:t>
-      </w:r>
-      <w:proofErr w:type="gramEnd"/>
-      <w:r>
-        <w:rPr>
-          <w:rFonts w:ascii="Arial" w:hAnsi="Arial" w:cs="Arial"/>
-        </w:rPr>
-        <w:t>(difference in path length and neighbor length)</w:t>
+        <w:t>Set a variable temperature to time_left times 10.</w:t>
+      </w:r>
+    </w:p>
+    <w:p>
+      <w:pPr>
+        <w:rPr>
+          <w:rFonts w:ascii="Arial" w:hAnsi="Arial" w:cs="Arial"/>
+        </w:rPr>
+      </w:pPr>
+      <w:r>
+        <w:rPr>
+          <w:rFonts w:ascii="Arial" w:hAnsi="Arial" w:cs="Arial"/>
+        </w:rPr>
+        <w:tab/>
+      </w:r>
+      <w:r>
+        <w:rPr>
+          <w:rFonts w:ascii="Arial" w:hAnsi="Arial" w:cs="Arial"/>
+        </w:rPr>
+        <w:tab/>
+      </w:r>
+    </w:p>
+    <w:p>
+      <w:pPr>
+        <w:rPr>
+          <w:rFonts w:ascii="Arial" w:hAnsi="Arial" w:cs="Arial"/>
+        </w:rPr>
+      </w:pPr>
+      <w:r>
+        <w:rPr>
+          <w:rFonts w:ascii="Arial" w:hAnsi="Arial" w:cs="Arial"/>
+        </w:rPr>
+        <w:tab/>
+      </w:r>
+      <w:r>
+        <w:rPr>
+          <w:rFonts w:ascii="Arial" w:hAnsi="Arial" w:cs="Arial"/>
+        </w:rPr>
+        <w:tab/>
+      </w:r>
+      <w:r>
+        <w:rPr>
+          <w:rFonts w:ascii="Arial" w:hAnsi="Arial" w:cs="Arial"/>
+        </w:rPr>
+        <w:t>If e^((difference in path length and neighbor length)</w:t>
       </w:r>
       <w:r>
         <w:rPr>
@@ -1892,11 +1710,6 @@
           <w:rFonts w:ascii="Arial" w:hAnsi="Arial" w:cs="Arial"/>
         </w:rPr>
         <w:tab/>
-      </w:r>
-      <w:r>
-        <w:rPr>
-          <w:rFonts w:ascii="Arial" w:hAnsi="Arial" w:cs="Arial"/>
-        </w:rPr>
         <w:t>greater than a random probability</w:t>
       </w:r>
       <w:r>
@@ -2027,13 +1840,6 @@
       <w:pPr>
         <w:rPr>
           <w:rFonts w:ascii="Arial" w:hAnsi="Arial" w:cs="Arial"/>
-        </w:rPr>
-      </w:pPr>
-    </w:p>
-    <w:p>
-      <w:pPr>
-        <w:rPr>
-          <w:rFonts w:ascii="Arial" w:hAnsi="Arial" w:cs="Arial"/>
           <w:b/>
         </w:rPr>
       </w:pPr>
@@ -2087,16 +1893,8 @@
         <w:rPr>
           <w:rFonts w:ascii="Arial" w:hAnsi="Arial" w:cs="Arial"/>
         </w:rPr>
-        <w:t xml:space="preserve"> after talking to Professor </w:t>
-      </w:r>
-      <w:proofErr w:type="spellStart"/>
-      <w:r>
-        <w:rPr>
-          <w:rFonts w:ascii="Arial" w:hAnsi="Arial" w:cs="Arial"/>
-        </w:rPr>
-        <w:t>Dovrolis</w:t>
-      </w:r>
-      <w:proofErr w:type="spellEnd"/>
+        <w:t xml:space="preserve"> after talking to Professor Dovrolis</w:t>
+      </w:r>
       <w:r>
         <w:rPr>
           <w:rFonts w:ascii="Arial" w:hAnsi="Arial" w:cs="Arial"/>
@@ -2313,21 +2111,7 @@
         <w:rPr>
           <w:rFonts w:ascii="Arial" w:hAnsi="Arial" w:cs="Arial"/>
         </w:rPr>
-        <w:t xml:space="preserve"> This new path can be </w:t>
-      </w:r>
-      <w:proofErr w:type="gramStart"/>
-      <w:r>
-        <w:rPr>
-          <w:rFonts w:ascii="Arial" w:hAnsi="Arial" w:cs="Arial"/>
-        </w:rPr>
-        <w:t>anything</w:t>
-      </w:r>
-      <w:proofErr w:type="gramEnd"/>
-      <w:r>
-        <w:rPr>
-          <w:rFonts w:ascii="Arial" w:hAnsi="Arial" w:cs="Arial"/>
-        </w:rPr>
-        <w:t xml:space="preserve"> but we found this to be the one that gave us good results.</w:t>
+        <w:t xml:space="preserve"> This new path can be anything but we found this to be the one that gave us good results.</w:t>
       </w:r>
     </w:p>
     <w:p>
@@ -2347,7 +2131,31 @@
         <w:rPr>
           <w:rFonts w:ascii="Arial" w:hAnsi="Arial" w:cs="Arial"/>
         </w:rPr>
-        <w:t xml:space="preserve">e used our “temperature” as time </w:t>
+        <w:t xml:space="preserve">e </w:t>
+      </w:r>
+      <w:r>
+        <w:rPr>
+          <w:rFonts w:ascii="Arial" w:hAnsi="Arial" w:cs="Arial"/>
+        </w:rPr>
+        <w:t>made</w:t>
+      </w:r>
+      <w:r>
+        <w:rPr>
+          <w:rFonts w:ascii="Arial" w:hAnsi="Arial" w:cs="Arial"/>
+        </w:rPr>
+        <w:t xml:space="preserve"> our “temperature” </w:t>
+      </w:r>
+      <w:r>
+        <w:rPr>
+          <w:rFonts w:ascii="Arial" w:hAnsi="Arial" w:cs="Arial"/>
+        </w:rPr>
+        <w:t>a function of</w:t>
+      </w:r>
+      <w:r>
+        <w:rPr>
+          <w:rFonts w:ascii="Arial" w:hAnsi="Arial" w:cs="Arial"/>
+        </w:rPr>
+        <w:t xml:space="preserve"> time </w:t>
       </w:r>
       <w:r>
         <w:rPr>
@@ -2365,7 +2173,19 @@
         <w:rPr>
           <w:rFonts w:ascii="Arial" w:hAnsi="Arial" w:cs="Arial"/>
         </w:rPr>
-        <w:t xml:space="preserve"> To figure out the optimal time we </w:t>
+        <w:t xml:space="preserve"> To figure out the optimal </w:t>
+      </w:r>
+      <w:r>
+        <w:rPr>
+          <w:rFonts w:ascii="Arial" w:hAnsi="Arial" w:cs="Arial"/>
+        </w:rPr>
+        <w:t>function</w:t>
+      </w:r>
+      <w:r>
+        <w:rPr>
+          <w:rFonts w:ascii="Arial" w:hAnsi="Arial" w:cs="Arial"/>
+        </w:rPr>
+        <w:t xml:space="preserve"> we </w:t>
       </w:r>
       <w:r>
         <w:rPr>
@@ -2377,13 +2197,37 @@
         <w:rPr>
           <w:rFonts w:ascii="Arial" w:hAnsi="Arial" w:cs="Arial"/>
         </w:rPr>
-        <w:t xml:space="preserve"> to mess with the temperature</w:t>
-      </w:r>
-      <w:r>
-        <w:rPr>
-          <w:rFonts w:ascii="Arial" w:hAnsi="Arial" w:cs="Arial"/>
-        </w:rPr>
-        <w:t>. We came to the conclusion that multiplying the time left by 10 would get us good temperature.</w:t>
+        <w:t xml:space="preserve"> to mess with </w:t>
+      </w:r>
+      <w:r>
+        <w:rPr>
+          <w:rFonts w:ascii="Arial" w:hAnsi="Arial" w:cs="Arial"/>
+        </w:rPr>
+        <w:t>different values for</w:t>
+      </w:r>
+      <w:r>
+        <w:rPr>
+          <w:rFonts w:ascii="Arial" w:hAnsi="Arial" w:cs="Arial"/>
+        </w:rPr>
+        <w:t xml:space="preserve"> temperature</w:t>
+      </w:r>
+      <w:r>
+        <w:rPr>
+          <w:rFonts w:ascii="Arial" w:hAnsi="Arial" w:cs="Arial"/>
+        </w:rPr>
+        <w:t>. We came to the conclusion that multiplying the time left by 10 would get us good temperature</w:t>
+      </w:r>
+      <w:r>
+        <w:rPr>
+          <w:rFonts w:ascii="Arial" w:hAnsi="Arial" w:cs="Arial"/>
+        </w:rPr>
+        <w:t xml:space="preserve"> values</w:t>
+      </w:r>
+      <w:r>
+        <w:rPr>
+          <w:rFonts w:ascii="Arial" w:hAnsi="Arial" w:cs="Arial"/>
+        </w:rPr>
+        <w:t>.</w:t>
       </w:r>
       <w:r>
         <w:rPr>
@@ -2395,21 +2239,49 @@
         <w:rPr>
           <w:rFonts w:ascii="Arial" w:hAnsi="Arial" w:cs="Arial"/>
         </w:rPr>
-        <w:t xml:space="preserve">would </w:t>
-      </w:r>
-      <w:proofErr w:type="spellStart"/>
-      <w:r>
-        <w:rPr>
-          <w:rFonts w:ascii="Arial" w:hAnsi="Arial" w:cs="Arial"/>
-        </w:rPr>
-        <w:t>e</w:t>
-      </w:r>
-      <w:proofErr w:type="spellEnd"/>
-      <w:r>
-        <w:rPr>
-          <w:rFonts w:ascii="Arial" w:hAnsi="Arial" w:cs="Arial"/>
-        </w:rPr>
-        <w:t xml:space="preserve"> to the difference in the current path length and the neighbor length over the temperature and check if that was greater than a random probability.</w:t>
+        <w:t xml:space="preserve">function, </w:t>
+      </w:r>
+      <w:r>
+        <w:rPr>
+          <w:rFonts w:ascii="Arial" w:hAnsi="Arial" w:cs="Arial"/>
+        </w:rPr>
+        <w:t>e to the difference in the current path length and the neighbor length over the temperature</w:t>
+      </w:r>
+      <w:r>
+        <w:rPr>
+          <w:rFonts w:ascii="Arial" w:hAnsi="Arial" w:cs="Arial"/>
+        </w:rPr>
+        <w:t>,</w:t>
+      </w:r>
+      <w:r>
+        <w:rPr>
+          <w:rFonts w:ascii="Arial" w:hAnsi="Arial" w:cs="Arial"/>
+        </w:rPr>
+        <w:t xml:space="preserve"> </w:t>
+      </w:r>
+      <w:r>
+        <w:rPr>
+          <w:rFonts w:ascii="Arial" w:hAnsi="Arial" w:cs="Arial"/>
+        </w:rPr>
+        <w:t>was used to compare</w:t>
+      </w:r>
+      <w:r>
+        <w:rPr>
+          <w:rFonts w:ascii="Arial" w:hAnsi="Arial" w:cs="Arial"/>
+        </w:rPr>
+        <w:t xml:space="preserve"> </w:t>
+      </w:r>
+      <w:r>
+        <w:rPr>
+          <w:rFonts w:ascii="Arial" w:hAnsi="Arial" w:cs="Arial"/>
+        </w:rPr>
+        <w:t>to a random probability</w:t>
+      </w:r>
+      <w:r>
+        <w:rPr>
+          <w:rFonts w:ascii="Arial" w:hAnsi="Arial" w:cs="Arial"/>
+        </w:rPr>
+        <w:t>.</w:t>
       </w:r>
       <w:r>
         <w:rPr>
@@ -2421,25 +2293,67 @@
         <w:rPr>
           <w:rFonts w:ascii="Arial" w:hAnsi="Arial" w:cs="Arial"/>
         </w:rPr>
-        <w:t xml:space="preserve">the more risk </w:t>
-      </w:r>
-      <w:r>
-        <w:rPr>
-          <w:rFonts w:ascii="Arial" w:hAnsi="Arial" w:cs="Arial"/>
-        </w:rPr>
-        <w:t>we were willing to take.</w:t>
-      </w:r>
-      <w:r>
-        <w:rPr>
-          <w:rFonts w:ascii="Arial" w:hAnsi="Arial" w:cs="Arial"/>
-        </w:rPr>
-        <w:t xml:space="preserve"> After all this we would change the time left variable to </w:t>
-      </w:r>
-      <w:r>
-        <w:rPr>
-          <w:rFonts w:ascii="Arial" w:hAnsi="Arial" w:cs="Arial"/>
-        </w:rPr>
-        <w:t>the new time of the program which again, helps stay within the project constraints.</w:t>
+        <w:t xml:space="preserve">in path lengths, the less likely </w:t>
+      </w:r>
+      <w:r>
+        <w:rPr>
+          <w:rFonts w:ascii="Arial" w:hAnsi="Arial" w:cs="Arial"/>
+        </w:rPr>
+        <w:t>the worse path</w:t>
+      </w:r>
+      <w:r>
+        <w:rPr>
+          <w:rFonts w:ascii="Arial" w:hAnsi="Arial" w:cs="Arial"/>
+        </w:rPr>
+        <w:t xml:space="preserve"> would be chosen, but the higher the temperature, the more likely the algorithm is to take risks</w:t>
+      </w:r>
+      <w:r>
+        <w:rPr>
+          <w:rFonts w:ascii="Arial" w:hAnsi="Arial" w:cs="Arial"/>
+        </w:rPr>
+        <w:t>.</w:t>
+      </w:r>
+      <w:r>
+        <w:rPr>
+          <w:rFonts w:ascii="Arial" w:hAnsi="Arial" w:cs="Arial"/>
+        </w:rPr>
+        <w:t xml:space="preserve"> </w:t>
+      </w:r>
+      <w:r>
+        <w:rPr>
+          <w:rFonts w:ascii="Arial" w:hAnsi="Arial" w:cs="Arial"/>
+        </w:rPr>
+        <w:t xml:space="preserve">This is a key point because this willingness to take risks is what helps the algorithm to not get stuck at local optima. </w:t>
+      </w:r>
+      <w:r>
+        <w:rPr>
+          <w:rFonts w:ascii="Arial" w:hAnsi="Arial" w:cs="Arial"/>
+        </w:rPr>
+        <w:t>Finally, we</w:t>
+      </w:r>
+      <w:r>
+        <w:rPr>
+          <w:rFonts w:ascii="Arial" w:hAnsi="Arial" w:cs="Arial"/>
+        </w:rPr>
+        <w:t xml:space="preserve"> change the time left variable to </w:t>
+      </w:r>
+      <w:r>
+        <w:rPr>
+          <w:rFonts w:ascii="Arial" w:hAnsi="Arial" w:cs="Arial"/>
+        </w:rPr>
+        <w:t>the new time of the program which again, helps stay within the project constraints</w:t>
+      </w:r>
+      <w:r>
+        <w:rPr>
+          <w:rFonts w:ascii="Arial" w:hAnsi="Arial" w:cs="Arial"/>
+        </w:rPr>
+        <w:t>, as well as decreases the temperature</w:t>
+      </w:r>
+      <w:r>
+        <w:rPr>
+          <w:rFonts w:ascii="Arial" w:hAnsi="Arial" w:cs="Arial"/>
+        </w:rPr>
+        <w:t xml:space="preserve"> of the system.</w:t>
       </w:r>
     </w:p>
     <w:p>
@@ -2453,7 +2367,25 @@
         <w:rPr>
           <w:rFonts w:ascii="Arial" w:hAnsi="Arial" w:cs="Arial"/>
         </w:rPr>
-        <w:t>Through many iterations of that we found that the code typically can find a path around ______ in less than _____ seconds.</w:t>
+        <w:t xml:space="preserve">Through many </w:t>
+      </w:r>
+      <w:r>
+        <w:rPr>
+          <w:rFonts w:ascii="Arial" w:hAnsi="Arial" w:cs="Arial"/>
+        </w:rPr>
+        <w:t>test runs</w:t>
+      </w:r>
+      <w:r>
+        <w:rPr>
+          <w:rFonts w:ascii="Arial" w:hAnsi="Arial" w:cs="Arial"/>
+        </w:rPr>
+        <w:t xml:space="preserve"> of </w:t>
+      </w:r>
+      <w:r>
+        <w:rPr>
+          <w:rFonts w:ascii="Arial" w:hAnsi="Arial" w:cs="Arial"/>
+        </w:rPr>
+        <w:t>the code, we found that our implementation can find an optimal tour length of 27602 pretty consistently in about 120 seconds.</w:t>
       </w:r>
       <w:bookmarkStart w:id="0" w:name="_GoBack"/>
       <w:bookmarkEnd w:id="0"/>
@@ -2481,7 +2413,7 @@
     </w:rPrDefault>
     <w:pPrDefault/>
   </w:docDefaults>
-  <w:latentStyles w:defLockedState="0" w:defUIPriority="99" w:defSemiHidden="0" w:defUnhideWhenUsed="0" w:defQFormat="0" w:count="376">
+  <w:latentStyles w:defLockedState="0" w:defUIPriority="99" w:defSemiHidden="0" w:defUnhideWhenUsed="0" w:defQFormat="0" w:count="375">
     <w:lsdException w:name="Normal" w:uiPriority="0" w:qFormat="1"/>
     <w:lsdException w:name="heading 1" w:uiPriority="9" w:qFormat="1"/>
     <w:lsdException w:name="heading 2" w:semiHidden="1" w:uiPriority="9" w:unhideWhenUsed="1" w:qFormat="1"/>
@@ -2855,7 +2787,6 @@
     <w:lsdException w:name="List Table 7 Colorful Accent 6" w:uiPriority="52"/>
     <w:lsdException w:name="Mention" w:semiHidden="1" w:unhideWhenUsed="1"/>
     <w:lsdException w:name="Smart Hyperlink" w:semiHidden="1" w:unhideWhenUsed="1"/>
-    <w:lsdException w:name="Smart Link" w:semiHidden="1" w:unhideWhenUsed="1"/>
   </w:latentStyles>
   <w:style w:type="paragraph" w:default="1" w:styleId="Normal">
     <w:name w:val="Normal"/>

</xml_diff>